<commit_message>
ordem alfabética das referencias
feita a organização das referencias
</commit_message>
<xml_diff>
--- a/Artigo Científico SmartMoving.docx
+++ b/Artigo Científico SmartMoving.docx
@@ -792,15 +792,7 @@
         <w:t>Inteligência de Negócios</w:t>
       </w:r>
       <w:r>
-        <w:t xml:space="preserve"> alinhada </w:t>
-      </w:r>
-      <w:proofErr w:type="spellStart"/>
-      <w:r>
-        <w:t>a</w:t>
-      </w:r>
-      <w:proofErr w:type="spellEnd"/>
-      <w:r>
-        <w:t xml:space="preserve"> </w:t>
+        <w:t xml:space="preserve"> alinhada a </w:t>
       </w:r>
       <w:r>
         <w:t>Internet das Coisas</w:t>
@@ -987,82 +979,70 @@
         <w:rPr>
           <w:b/>
         </w:rPr>
-        <w:t>2.</w:t>
-      </w:r>
-      <w:r>
-        <w:rPr>
-          <w:b/>
-        </w:rPr>
-        <w:t>2</w:t>
-      </w:r>
-      <w:r>
-        <w:rPr>
-          <w:b/>
-        </w:rPr>
+        <w:t xml:space="preserve">2.2 </w:t>
+      </w:r>
+      <w:r>
+        <w:rPr>
+          <w:b/>
+          <w:i/>
+          <w:iCs/>
+        </w:rPr>
+        <w:t>Internet of Things</w:t>
+      </w:r>
+    </w:p>
+    <w:p>
+      <w:pPr>
+        <w:pStyle w:val="Geral"/>
+      </w:pPr>
+    </w:p>
+    <w:p>
+      <w:pPr>
+        <w:pStyle w:val="Geral"/>
+      </w:pPr>
+      <w:r>
+        <w:t>O termo Internet</w:t>
+      </w:r>
+      <w:r>
+        <w:t xml:space="preserve"> das Coisas provém da tradução literal de </w:t>
+      </w:r>
+      <w:r>
+        <w:rPr>
+          <w:i/>
+          <w:iCs/>
+        </w:rPr>
+        <w:t>Internet of Things</w:t>
+      </w:r>
+      <w:r>
+        <w:t xml:space="preserve"> (ou IoT)</w:t>
+      </w:r>
+      <w:r>
+        <w:t>, que pode ser definido por um ambiente capaz de reunir dados e informações dos mais diversos dispositivos e aplicações conectadas por uma rede para conclusão de tarefas específicas. Para tal realização ser bem sucedida, é necessário a utilização de sensores</w:t>
+      </w:r>
+      <w:r>
+        <w:t xml:space="preserve"> e</w:t>
+      </w:r>
+      <w:r>
+        <w:t xml:space="preserve"> dispositivos em um ambiente, que assim possibilita a comunicação máquina a máquina (M2M) responsável por transferir os dados obtidos e gerenciar a execução das ações destes conectados à rede.</w:t>
+      </w:r>
+    </w:p>
+    <w:p>
+      <w:pPr>
+        <w:pStyle w:val="Geral"/>
+      </w:pPr>
+      <w:r>
+        <w:t xml:space="preserve">Sua origem em 1999 pelo pesquisador Kevin Ashton, fundador do </w:t>
+      </w:r>
+      <w:r>
+        <w:rPr>
+          <w:i/>
+          <w:iCs/>
+        </w:rPr>
+        <w:t>Auto-ID Center</w:t>
+      </w:r>
+      <w:r>
         <w:t xml:space="preserve"> </w:t>
       </w:r>
       <w:r>
-        <w:rPr>
-          <w:b/>
-          <w:i/>
-          <w:iCs/>
-        </w:rPr>
-        <w:t>Internet of Things</w:t>
-      </w:r>
-    </w:p>
-    <w:p>
-      <w:pPr>
-        <w:pStyle w:val="Geral"/>
-      </w:pPr>
-    </w:p>
-    <w:p>
-      <w:pPr>
-        <w:pStyle w:val="Geral"/>
-      </w:pPr>
-      <w:r>
-        <w:t>O termo Internet</w:t>
-      </w:r>
-      <w:r>
-        <w:t xml:space="preserve"> das Coisas provém da tradução literal de </w:t>
-      </w:r>
-      <w:r>
-        <w:rPr>
-          <w:i/>
-          <w:iCs/>
-        </w:rPr>
-        <w:t>Internet of Things</w:t>
-      </w:r>
-      <w:r>
-        <w:t xml:space="preserve"> (ou IoT)</w:t>
-      </w:r>
-      <w:r>
-        <w:t>, que pode ser definido por um ambiente capaz de reunir dados e informações dos mais diversos dispositivos e aplicações conectadas por uma rede para conclusão de tarefas específicas. Para tal realização ser bem sucedida, é necessário a utilização de sensores</w:t>
-      </w:r>
-      <w:r>
-        <w:t xml:space="preserve"> e</w:t>
-      </w:r>
-      <w:r>
-        <w:t xml:space="preserve"> dispositivos em um ambiente, que assim possibilita a comunicação máquina a máquina (M2M) responsável por transferir os dados obtidos e gerenciar a execução das ações destes conectados à rede.</w:t>
-      </w:r>
-    </w:p>
-    <w:p>
-      <w:pPr>
-        <w:pStyle w:val="Geral"/>
-      </w:pPr>
-      <w:r>
-        <w:t xml:space="preserve">Sua origem em 1999 pelo pesquisador Kevin Ashton, fundador do </w:t>
-      </w:r>
-      <w:r>
-        <w:rPr>
-          <w:i/>
-          <w:iCs/>
-        </w:rPr>
-        <w:t>Auto-ID Center</w:t>
-      </w:r>
-      <w:r>
-        <w:t xml:space="preserve"> </w:t>
-      </w:r>
-      <w:r>
         <w:t xml:space="preserve">localizado no </w:t>
       </w:r>
       <w:r>
@@ -1128,19 +1108,7 @@
         <w:rPr>
           <w:b/>
         </w:rPr>
-        <w:t>2.</w:t>
-      </w:r>
-      <w:r>
-        <w:rPr>
-          <w:b/>
-        </w:rPr>
-        <w:t>3</w:t>
-      </w:r>
-      <w:r>
-        <w:rPr>
-          <w:b/>
-        </w:rPr>
-        <w:t xml:space="preserve"> </w:t>
+        <w:t xml:space="preserve">2.3 </w:t>
       </w:r>
       <w:r>
         <w:rPr>
@@ -1162,19 +1130,7 @@
         <w:t xml:space="preserve">O microcontrolador pode ser definido por um circuito integrado </w:t>
       </w:r>
       <w:r>
-        <w:t xml:space="preserve">dentro de um dispositivo pequeno, </w:t>
-      </w:r>
-      <w:r>
-        <w:t xml:space="preserve">composto </w:t>
-      </w:r>
-      <w:r>
-        <w:t xml:space="preserve">em seu interior </w:t>
-      </w:r>
-      <w:r>
-        <w:t>por</w:t>
-      </w:r>
-      <w:r>
-        <w:t xml:space="preserve"> componentes vitais de suas funções, dependente apenas de uma alimentação externa</w:t>
+        <w:t>dentro de um dispositivo pequeno, composto em seu interior por componentes vitais de suas funções, dependente apenas de uma alimentação externa</w:t>
       </w:r>
       <w:r>
         <w:t xml:space="preserve"> (Kerschbaumer, Sem Data)</w:t>
@@ -1188,22 +1144,7 @@
         <w:pStyle w:val="Geral"/>
       </w:pPr>
       <w:r>
-        <w:t xml:space="preserve">Um sistema microcontrolado não necessita de diversos componentes para funcionar, permitindo assim que sua construção seja realizada de forma simples conforme demanda a tarefa que se deseja desempenhar, diversos modelos estão disponíveis no mercado dentre seus fabricantes. Por conter </w:t>
-      </w:r>
-      <w:r>
-        <w:t>versatilidade</w:t>
-      </w:r>
-      <w:r>
-        <w:t xml:space="preserve"> nos componentes, pode-se notar um </w:t>
-      </w:r>
-      <w:r>
-        <w:t xml:space="preserve">valor </w:t>
-      </w:r>
-      <w:r>
-        <w:t xml:space="preserve">agregado </w:t>
-      </w:r>
-      <w:r>
-        <w:t xml:space="preserve">neste tipo de componente, uma vez que o resultado esperado depende principalmente do </w:t>
+        <w:t xml:space="preserve">Um sistema microcontrolado não necessita de diversos componentes para funcionar, permitindo assim que sua construção seja realizada de forma simples conforme demanda a tarefa que se deseja desempenhar, diversos modelos estão disponíveis no mercado dentre seus fabricantes. Por conter versatilidade nos componentes, pode-se notar um valor agregado neste tipo de componente, uma vez que o resultado esperado depende principalmente do </w:t>
       </w:r>
       <w:r>
         <w:rPr>
@@ -1213,16 +1154,7 @@
         <w:t>software</w:t>
       </w:r>
       <w:r>
-        <w:t xml:space="preserve"> </w:t>
-      </w:r>
-      <w:r>
-        <w:t xml:space="preserve">desenvolvido </w:t>
-      </w:r>
-      <w:r>
-        <w:t>gravado nele</w:t>
-      </w:r>
-      <w:r>
-        <w:t xml:space="preserve">. </w:t>
+        <w:t xml:space="preserve"> desenvolvido gravado nele. </w:t>
       </w:r>
     </w:p>
     <w:p>
@@ -1283,19 +1215,7 @@
         <w:rPr>
           <w:b/>
         </w:rPr>
-        <w:t>2.</w:t>
-      </w:r>
-      <w:r>
-        <w:rPr>
-          <w:b/>
-        </w:rPr>
-        <w:t>4</w:t>
-      </w:r>
-      <w:r>
-        <w:rPr>
-          <w:b/>
-        </w:rPr>
-        <w:t xml:space="preserve"> </w:t>
+        <w:t xml:space="preserve">2.4 </w:t>
       </w:r>
       <w:r>
         <w:rPr>
@@ -1343,10 +1263,7 @@
         <w:pStyle w:val="Geral"/>
       </w:pPr>
       <w:r>
-        <w:t xml:space="preserve">O RFID </w:t>
-      </w:r>
-      <w:r>
-        <w:t xml:space="preserve">consiste na utilização de radiofrequência para transmissão de dados entre dispositivos em um ambiente de forma automática para identificação, permitindo utilizar um mecanismo remoto como um satélite para acompanhar um produto (Bearing Point, 2003).  </w:t>
+        <w:t xml:space="preserve">O RFID consiste na utilização de radiofrequência para transmissão de dados entre dispositivos em um ambiente de forma automática para identificação, permitindo utilizar um mecanismo remoto como um satélite para acompanhar um produto (Bearing Point, 2003).  </w:t>
       </w:r>
       <w:r>
         <w:t>Através de um dispositivo de etiqueta eletrônica (</w:t>
@@ -1438,19 +1355,7 @@
         <w:t>tag</w:t>
       </w:r>
       <w:r>
-        <w:t xml:space="preserve"> dentro da área de cobertura abrangente, </w:t>
-      </w:r>
-      <w:r>
-        <w:t>já</w:t>
-      </w:r>
-      <w:r>
-        <w:t xml:space="preserve"> </w:t>
-      </w:r>
-      <w:r>
-        <w:t>a</w:t>
-      </w:r>
-      <w:r>
-        <w:t xml:space="preserve"> </w:t>
+        <w:t xml:space="preserve"> dentro da área de cobertura abrangente, já a </w:t>
       </w:r>
       <w:r>
         <w:rPr>
@@ -1687,13 +1592,7 @@
         <w:t>wireless</w:t>
       </w:r>
       <w:r>
-        <w:t xml:space="preserve">, através de uma nova leva de pesquisas dos microcontroladores compatíveis foi observado que o módulo </w:t>
-      </w:r>
-      <w:r>
-        <w:t>ESP32 NodeMCU</w:t>
-      </w:r>
-      <w:r>
-        <w:t xml:space="preserve"> atende tal demanda, além de ser programável via plataforma Arduíno, facilitando sua montagem e codificação. Após a definição base dos componentes de hardware responsável pela coleta e leitura das </w:t>
+        <w:t xml:space="preserve">, através de uma nova leva de pesquisas dos microcontroladores compatíveis foi observado que o módulo ESP32 NodeMCU atende tal demanda, além de ser programável via plataforma Arduíno, facilitando sua montagem e codificação. Após a definição base dos componentes de hardware responsável pela coleta e leitura das </w:t>
       </w:r>
       <w:r>
         <w:rPr>
@@ -2082,16 +1981,7 @@
         <w:t>driver</w:t>
       </w:r>
       <w:r>
-        <w:t xml:space="preserve"> </w:t>
-      </w:r>
-      <w:r>
-        <w:t xml:space="preserve">referente ao </w:t>
-      </w:r>
-      <w:r>
-        <w:t>tráfego de dados</w:t>
-      </w:r>
-      <w:r>
-        <w:t xml:space="preserve"> MongoDB, que atua como um banco de dados orientado a documentos e permite a consulta, inserção, atualização e deleção de registros </w:t>
+        <w:t xml:space="preserve"> referente ao tráfego de dados MongoDB, que atua como um banco de dados orientado a documentos e permite a consulta, inserção, atualização e deleção de registros </w:t>
       </w:r>
       <w:r>
         <w:t xml:space="preserve">pertencentes a coleta de dados </w:t>
@@ -2154,10 +2044,7 @@
         <w:t xml:space="preserve">s por BI </w:t>
       </w:r>
       <w:r>
-        <w:t>que atenderiam as expectativas</w:t>
-      </w:r>
-      <w:r>
-        <w:t xml:space="preserve"> e consequente sucesso do mesmo, onde o primeiro ponto observado foi a necessidade de construção de uma página </w:t>
+        <w:t xml:space="preserve">que atenderiam as expectativas e consequente sucesso do mesmo, onde o primeiro ponto observado foi a necessidade de construção de uma página </w:t>
       </w:r>
       <w:r>
         <w:rPr>
@@ -2222,13 +2109,7 @@
         <w:t>A linguagem responsável por codificar todo o motor é a TypeScript, capaz de exibir as informações coletadas do protótipo de maneira relevante na aplicação motivando assim estratégias de negócio. Uma das abordagens adotadas foi a exibição destas informações dispostas em um mapa de calor</w:t>
       </w:r>
       <w:r>
-        <w:t xml:space="preserve"> </w:t>
-      </w:r>
-      <w:r>
-        <w:t>desenvolvido através da utilização da biblioteca HeatmapJS</w:t>
-      </w:r>
-      <w:r>
-        <w:t>,</w:t>
+        <w:t xml:space="preserve"> desenvolvido através da utilização da biblioteca HeatmapJS,</w:t>
       </w:r>
       <w:r>
         <w:t xml:space="preserve"> com base no </w:t>
@@ -2359,6 +2240,242 @@
     <w:p>
       <w:pPr>
         <w:spacing w:before="240" w:after="280"/>
+        <w:rPr>
+          <w:lang w:val="en-US"/>
+        </w:rPr>
+      </w:pPr>
+      <w:r>
+        <w:t xml:space="preserve">A TECNOLOGIA RFID. </w:t>
+      </w:r>
+      <w:r>
+        <w:rPr>
+          <w:b/>
+          <w:bCs/>
+        </w:rPr>
+        <w:t>RFID CoE</w:t>
+      </w:r>
+      <w:r>
+        <w:t xml:space="preserve">. Disponível em: </w:t>
+      </w:r>
+      <w:r>
+        <w:t>http://www.rfid-coe.com.br/a-tecnologia-rfid</w:t>
+      </w:r>
+      <w:r>
+        <w:t xml:space="preserve">. </w:t>
+      </w:r>
+      <w:r>
+        <w:rPr>
+          <w:lang w:val="en-US"/>
+        </w:rPr>
+        <w:t>Acesso em 6 set. 2021.</w:t>
+      </w:r>
+    </w:p>
+    <w:p>
+      <w:pPr>
+        <w:spacing w:before="240" w:after="280"/>
+        <w:rPr>
+          <w:lang w:val="en-US"/>
+        </w:rPr>
+      </w:pPr>
+      <w:r>
+        <w:rPr>
+          <w:lang w:val="en-US"/>
+        </w:rPr>
+        <w:t xml:space="preserve">ABEYASEKERA, S. Quantitative analysis approaches to qualitative data: why, when and how? </w:t>
+      </w:r>
+      <w:r>
+        <w:rPr>
+          <w:lang w:val="en-US"/>
+        </w:rPr>
+        <w:t>Combining Qualitative and Quantitative Approaches, Warwickshire, p. 97-106, 2005</w:t>
+      </w:r>
+    </w:p>
+    <w:p>
+      <w:pPr>
+        <w:spacing w:before="240" w:after="280"/>
+      </w:pPr>
+      <w:r>
+        <w:rPr>
+          <w:lang w:val="en-US"/>
+        </w:rPr>
+        <w:t xml:space="preserve">ANALYTICS and Business Intelligence (ABI). </w:t>
+      </w:r>
+      <w:r>
+        <w:rPr>
+          <w:b/>
+          <w:bCs/>
+        </w:rPr>
+        <w:t>Gartner</w:t>
+      </w:r>
+      <w:r>
+        <w:t xml:space="preserve">. </w:t>
+      </w:r>
+      <w:r>
+        <w:t>Di</w:t>
+      </w:r>
+      <w:r>
+        <w:t xml:space="preserve">sponível em: </w:t>
+      </w:r>
+      <w:r>
+        <w:t>https://www.gartner.com/en/information-technology/glossary/business-intelligence-bi</w:t>
+      </w:r>
+      <w:r>
+        <w:t xml:space="preserve">. </w:t>
+      </w:r>
+      <w:r>
+        <w:t>Acesso em 7 set. 2021.</w:t>
+      </w:r>
+    </w:p>
+    <w:p>
+      <w:pPr>
+        <w:spacing w:before="240" w:after="280"/>
+      </w:pPr>
+      <w:r>
+        <w:t>CONGRESSO</w:t>
+      </w:r>
+      <w:r>
+        <w:t xml:space="preserve"> INTERNACIONAL DE DESIGN DA INFORMAÇÃO, 6., 2014. Recife.</w:t>
+      </w:r>
+    </w:p>
+    <w:p>
+      <w:pPr>
+        <w:jc w:val="both"/>
+      </w:pPr>
+      <w:r>
+        <w:rPr>
+          <w:b/>
+          <w:bCs/>
+        </w:rPr>
+        <w:t>Estudo</w:t>
+      </w:r>
+      <w:r>
+        <w:t xml:space="preserve"> sobre a abordagem quantitativa para visualização de dados qualitativos: processo e ferramentas. São Paulo: Blucher Proceedings, 2014. Disponível em:</w:t>
+      </w:r>
+      <w:r>
+        <w:t xml:space="preserve"> </w:t>
+      </w:r>
+      <w:hyperlink r:id="rId10" w:history="1">
+        <w:r>
+          <w:t>http://pdf.blucher.com.br.s3-sa-east-1.amazonaws.com/designproceedings/cidi/CIDI-141.pdf</w:t>
+        </w:r>
+      </w:hyperlink>
+      <w:r>
+        <w:t xml:space="preserve">. </w:t>
+      </w:r>
+      <w:r>
+        <w:t>Acesso em 6 set. 2021.</w:t>
+      </w:r>
+    </w:p>
+    <w:p>
+      <w:pPr>
+        <w:spacing w:before="240" w:after="280"/>
+      </w:pPr>
+      <w:r>
+        <w:rPr>
+          <w:b/>
+          <w:bCs/>
+        </w:rPr>
+        <w:t>INOVAÇÃO EM PAUTA</w:t>
+      </w:r>
+      <w:r>
+        <w:t xml:space="preserve">. </w:t>
+      </w:r>
+      <w:r>
+        <w:t xml:space="preserve">Internet das Coisas, nova revolução da conectividade. Rio de Janeiro, Finep, N° 18, 2014. </w:t>
+      </w:r>
+      <w:r>
+        <w:t>Di</w:t>
+      </w:r>
+      <w:r>
+        <w:t xml:space="preserve">sponível em: </w:t>
+      </w:r>
+      <w:r>
+        <w:t>http://www.finep.gov.br/images/revista/revista18/index.html#p=1</w:t>
+      </w:r>
+      <w:r>
+        <w:t xml:space="preserve">. </w:t>
+      </w:r>
+      <w:r>
+        <w:t>Acesso em 7 set. 2021.</w:t>
+      </w:r>
+    </w:p>
+    <w:p>
+      <w:pPr>
+        <w:spacing w:before="240" w:after="280"/>
+      </w:pPr>
+      <w:r>
+        <w:rPr>
+          <w:lang w:val="en-US"/>
+        </w:rPr>
+        <w:t xml:space="preserve">LUHN, H.P. A Business Intelligence System. </w:t>
+      </w:r>
+      <w:r>
+        <w:rPr>
+          <w:b/>
+          <w:bCs/>
+        </w:rPr>
+        <w:t>IBM Journal</w:t>
+      </w:r>
+      <w:r>
+        <w:t xml:space="preserve">, 1958, p. 314-319. </w:t>
+      </w:r>
+      <w:r>
+        <w:t>Di</w:t>
+      </w:r>
+      <w:r>
+        <w:t xml:space="preserve">sponível em: </w:t>
+      </w:r>
+      <w:r>
+        <w:t xml:space="preserve"> </w:t>
+      </w:r>
+      <w:r>
+        <w:t>http://altaplana.com/ibmrd0204H.pdf</w:t>
+      </w:r>
+      <w:r>
+        <w:t xml:space="preserve">. </w:t>
+      </w:r>
+      <w:r>
+        <w:t>Acesso em 7 set. 2021.</w:t>
+      </w:r>
+    </w:p>
+    <w:p>
+      <w:pPr>
+        <w:spacing w:before="240" w:after="280"/>
+      </w:pPr>
+      <w:r>
+        <w:rPr>
+          <w:b/>
+          <w:bCs/>
+        </w:rPr>
+        <w:t>MICROCONTROLADORES</w:t>
+      </w:r>
+      <w:r>
+        <w:t>,</w:t>
+      </w:r>
+      <w:r>
+        <w:t xml:space="preserve"> Câmpus</w:t>
+      </w:r>
+      <w:r>
+        <w:t xml:space="preserve"> Luzerna: Instituto Federal de Educação, Ciência e Tecnologia Catarinense.</w:t>
+      </w:r>
+    </w:p>
+    <w:p>
+      <w:pPr>
+        <w:spacing w:before="240" w:after="280"/>
+        <w:rPr>
+          <w:lang w:val="en-US"/>
+        </w:rPr>
+      </w:pPr>
+      <w:r>
+        <w:rPr>
+          <w:lang w:val="en-US"/>
+        </w:rPr>
+        <w:t>MOTA, Rafael Perazzo Barbosa. RFID - Radio Frequency identification. São Paulo: Instituto de Matemática e Estatística da USP. Monografia desenvolvida para a disciplina de Computação Móvel do Programa de Pós-graduação em Ciência da Computação, 2012.</w:t>
+      </w:r>
+    </w:p>
+    <w:p>
+      <w:pPr>
+        <w:spacing w:before="240" w:after="280"/>
       </w:pPr>
       <w:r>
         <w:t xml:space="preserve">O QUE é business intelligence? Seu guia sobre o BI e porque ele é importante. </w:t>
@@ -2373,7 +2490,7 @@
       <w:r>
         <w:t xml:space="preserve">. Disponível em: </w:t>
       </w:r>
-      <w:hyperlink r:id="rId10" w:history="1">
+      <w:hyperlink r:id="rId11" w:history="1">
         <w:r>
           <w:t>https://www.tableau.com/pt-br/learn/articles/business-intelligence</w:t>
         </w:r>
@@ -2387,239 +2504,10 @@
         <w:spacing w:before="240" w:after="280"/>
       </w:pPr>
       <w:r>
-        <w:t>CONGRESSO</w:t>
-      </w:r>
-      <w:r>
-        <w:t xml:space="preserve"> INTERNACIONAL DE DESIGN DA INFORMAÇÃO, 6., 2014. Recife.</w:t>
-      </w:r>
-    </w:p>
-    <w:p>
-      <w:pPr>
-        <w:jc w:val="both"/>
-      </w:pPr>
-      <w:r>
-        <w:rPr>
-          <w:b/>
-          <w:bCs/>
-        </w:rPr>
-        <w:t>Estudo</w:t>
-      </w:r>
-      <w:r>
-        <w:t xml:space="preserve"> sobre a abordagem quantitativa para visualização de dados qualitativos: processo e ferramentas. São Paulo: Blucher Proceedings, 2014. Disponível em:</w:t>
-      </w:r>
-      <w:r>
-        <w:t xml:space="preserve"> </w:t>
-      </w:r>
-      <w:hyperlink r:id="rId11" w:history="1">
-        <w:r>
-          <w:t>http://pdf.blucher</w:t>
-        </w:r>
-        <w:r>
-          <w:t>.</w:t>
-        </w:r>
-        <w:r>
-          <w:t>com.br.s3-sa-east-1.amazonaws.com/designpr</w:t>
-        </w:r>
-        <w:r>
-          <w:t>o</w:t>
-        </w:r>
-        <w:r>
-          <w:t>ceedings/cidi/CIDI-141.pdf</w:t>
-        </w:r>
-      </w:hyperlink>
-      <w:r>
-        <w:t xml:space="preserve">. </w:t>
-      </w:r>
-      <w:r>
-        <w:t>Acesso em 6 set. 2021.</w:t>
-      </w:r>
-    </w:p>
-    <w:p>
-      <w:pPr>
-        <w:spacing w:before="240" w:after="280"/>
         <w:rPr>
           <w:lang w:val="en-US"/>
         </w:rPr>
-      </w:pPr>
-      <w:r>
-        <w:t xml:space="preserve">A TECNOLOGIA RFID. </w:t>
-      </w:r>
-      <w:r>
-        <w:rPr>
-          <w:b/>
-          <w:bCs/>
-        </w:rPr>
-        <w:t>RFID CoE</w:t>
-      </w:r>
-      <w:r>
-        <w:t xml:space="preserve">. Disponível em: </w:t>
-      </w:r>
-      <w:r>
-        <w:t>http://www.rfid-coe.com.br/a-tecnologia-rfid</w:t>
-      </w:r>
-      <w:r>
-        <w:t xml:space="preserve">. </w:t>
-      </w:r>
-      <w:r>
-        <w:rPr>
-          <w:lang w:val="en-US"/>
-        </w:rPr>
-        <w:t>Acesso em 6 set. 2021.</w:t>
-      </w:r>
-    </w:p>
-    <w:p>
-      <w:pPr>
-        <w:spacing w:before="240" w:after="280"/>
-      </w:pPr>
-      <w:r>
-        <w:rPr>
-          <w:lang w:val="en-US"/>
-        </w:rPr>
-        <w:t xml:space="preserve">LUHN, H.P. A Business Intelligence System. </w:t>
-      </w:r>
-      <w:r>
-        <w:rPr>
-          <w:b/>
-          <w:bCs/>
-        </w:rPr>
-        <w:t>IBM Journal</w:t>
-      </w:r>
-      <w:r>
-        <w:t xml:space="preserve">, 1958, p. 314-319. </w:t>
-      </w:r>
-      <w:r>
-        <w:t>Di</w:t>
-      </w:r>
-      <w:r>
-        <w:t xml:space="preserve">sponível em: </w:t>
-      </w:r>
-      <w:r>
-        <w:t xml:space="preserve"> </w:t>
-      </w:r>
-      <w:r>
-        <w:t>http://altaplana.com/ibmrd0204H.pdf</w:t>
-      </w:r>
-      <w:r>
-        <w:t xml:space="preserve">. </w:t>
-      </w:r>
-      <w:r>
-        <w:t>Acesso em 7 set. 2021.</w:t>
-      </w:r>
-    </w:p>
-    <w:p>
-      <w:pPr>
-        <w:spacing w:before="240" w:after="280"/>
-      </w:pPr>
-      <w:r>
-        <w:rPr>
-          <w:lang w:val="en-US"/>
-        </w:rPr>
-        <w:t xml:space="preserve">ANALYTICS and Business Intelligence (ABI). </w:t>
-      </w:r>
-      <w:r>
-        <w:rPr>
-          <w:b/>
-          <w:bCs/>
-        </w:rPr>
-        <w:t>Gartner</w:t>
-      </w:r>
-      <w:r>
-        <w:t xml:space="preserve">. </w:t>
-      </w:r>
-      <w:r>
-        <w:t>Di</w:t>
-      </w:r>
-      <w:r>
-        <w:t>sponível em:</w:t>
-      </w:r>
-      <w:r>
-        <w:t xml:space="preserve"> </w:t>
-      </w:r>
-      <w:r>
-        <w:t>https://www.gartner.com/en/information-technology/glossary/business-intelligence-bi</w:t>
-      </w:r>
-      <w:r>
-        <w:t xml:space="preserve">. </w:t>
-      </w:r>
-      <w:r>
-        <w:t>Acesso em 7 set. 2021.</w:t>
-      </w:r>
-    </w:p>
-    <w:p>
-      <w:pPr>
-        <w:spacing w:before="240" w:after="280"/>
-      </w:pPr>
-      <w:r>
-        <w:rPr>
-          <w:b/>
-          <w:bCs/>
-        </w:rPr>
-        <w:t>INOVAÇÃO EM PAUTA</w:t>
-      </w:r>
-      <w:r>
-        <w:t xml:space="preserve">. </w:t>
-      </w:r>
-      <w:r>
-        <w:t>Internet das Coisas, nova revolução da conectividade. Rio de Janeiro, Finep, N° 18</w:t>
-      </w:r>
-      <w:r>
-        <w:t xml:space="preserve">, 2014. </w:t>
-      </w:r>
-      <w:r>
-        <w:t>Di</w:t>
-      </w:r>
-      <w:r>
-        <w:t xml:space="preserve">sponível em: </w:t>
-      </w:r>
-      <w:r>
-        <w:t>http://www.finep.gov.br/images/revista/revista18/index.html#p=1</w:t>
-      </w:r>
-      <w:r>
-        <w:t xml:space="preserve">. </w:t>
-      </w:r>
-      <w:r>
-        <w:t>Acesso em 7 set. 2021.</w:t>
-      </w:r>
-    </w:p>
-    <w:p>
-      <w:pPr>
-        <w:spacing w:before="240" w:after="280"/>
-      </w:pPr>
-      <w:r>
-        <w:t xml:space="preserve"> </w:t>
-      </w:r>
-      <w:r>
-        <w:rPr>
-          <w:b/>
-          <w:bCs/>
-        </w:rPr>
-        <w:t>MICROCONTROLADORES</w:t>
-      </w:r>
-      <w:r>
-        <w:t>,</w:t>
-      </w:r>
-      <w:r>
-        <w:t xml:space="preserve"> Câmpus</w:t>
-      </w:r>
-      <w:r>
-        <w:t xml:space="preserve"> Luzerna: Instituto Federal de Educação, Ciência e Tecnologia Catarinense.</w:t>
-      </w:r>
-    </w:p>
-    <w:p>
-      <w:pPr>
-        <w:spacing w:before="240" w:after="280"/>
-      </w:pPr>
-      <w:r>
-        <w:rPr>
-          <w:lang w:val="en-US"/>
-        </w:rPr>
-        <w:t>PREPARING for</w:t>
-      </w:r>
-      <w:r>
-        <w:rPr>
-          <w:lang w:val="en-US"/>
-        </w:rPr>
-        <w:t xml:space="preserve"> further globalization with RFID.</w:t>
+        <w:t>PREPARING for further globalization with RFID.</w:t>
       </w:r>
       <w:r>
         <w:rPr>
@@ -2642,22 +2530,10 @@
         <w:t xml:space="preserve">. </w:t>
       </w:r>
       <w:r>
-        <w:t>McLean Washington D.C, p.</w:t>
-      </w:r>
-      <w:r>
-        <w:t xml:space="preserve"> 2</w:t>
-      </w:r>
-      <w:r>
-        <w:t>,</w:t>
-      </w:r>
-      <w:r>
-        <w:t xml:space="preserve"> 20</w:t>
-      </w:r>
-      <w:r>
-        <w:t>03</w:t>
-      </w:r>
-      <w:r>
-        <w:t xml:space="preserve">. </w:t>
+        <w:t>McLean Washington D.C, p. 2</w:t>
+      </w:r>
+      <w:r>
+        <w:t xml:space="preserve">, 2003. </w:t>
       </w:r>
       <w:r>
         <w:t>Di</w:t>
@@ -2707,40 +2583,6 @@
           <w:lang w:val="en-US"/>
         </w:rPr>
         <w:t>Rio de Janeiro: Ciência Moderna, 2008.</w:t>
-      </w:r>
-    </w:p>
-    <w:p>
-      <w:pPr>
-        <w:spacing w:before="240" w:after="280"/>
-        <w:rPr>
-          <w:lang w:val="en-US"/>
-        </w:rPr>
-      </w:pPr>
-      <w:r>
-        <w:rPr>
-          <w:lang w:val="en-US"/>
-        </w:rPr>
-        <w:t xml:space="preserve">ABEYASEKERA, S. Quantitative analysis approaches to qualitative data: why, when and how? </w:t>
-      </w:r>
-      <w:r>
-        <w:rPr>
-          <w:lang w:val="en-US"/>
-        </w:rPr>
-        <w:t>Combining Qualitative and Quantitative Approaches, Warwickshire, p. 97-106, 2005</w:t>
-      </w:r>
-    </w:p>
-    <w:p>
-      <w:pPr>
-        <w:spacing w:before="240" w:after="280"/>
-        <w:rPr>
-          <w:lang w:val="en-US"/>
-        </w:rPr>
-      </w:pPr>
-      <w:r>
-        <w:rPr>
-          <w:lang w:val="en-US"/>
-        </w:rPr>
-        <w:t>MOTA, Rafael Perazzo Barbosa. RFID - Radio Frequency identification. São Paulo: Instituto de Matemática e Estatística da USP. Monografia desenvolvida para a disciplina de Computação Móvel do Programa de Pós-graduação em Ciência da Computação, 2012.</w:t>
       </w:r>
     </w:p>
     <w:p>
@@ -4485,28 +4327,28 @@
 </file>
 
 <file path=customXml/item1.xml><?xml version="1.0" encoding="utf-8"?>
+<b:Sources xmlns:b="http://schemas.openxmlformats.org/officeDocument/2006/bibliography" xmlns="http://schemas.openxmlformats.org/officeDocument/2006/bibliography" SelectedStyle="\APASixthEditionOfficeOnline.xsl" StyleName="APA" Version="6"/>
+</file>
+
+<file path=customXml/item2.xml><?xml version="1.0" encoding="utf-8"?>
 <go:gDocsCustomXmlDataStorage xmlns:go="http://customooxmlschemas.google.com/" xmlns:r="http://schemas.openxmlformats.org/officeDocument/2006/relationships">
   <go:docsCustomData xmlns:go="http://customooxmlschemas.google.com/" roundtripDataSignature="AMtx7mjFzyIugEMWxPPIFlClA5T1Z+cAIw==">AMUW2mV0Kq6kNUj2nHmlM/2O++2c/SuweS8biDQE5ho3mJLouZs8ushikoiQtIp53I34CdnXVObHLATAcMSi60ngR+aoYfLIBkuB0+8Axe956gg8s3JQxTxa56ThKIMaZbSRURhTyZRe</go:docsCustomData>
 </go:gDocsCustomXmlDataStorage>
 </file>
 
-<file path=customXml/item2.xml><?xml version="1.0" encoding="utf-8"?>
-<b:Sources xmlns:b="http://schemas.openxmlformats.org/officeDocument/2006/bibliography" xmlns="http://schemas.openxmlformats.org/officeDocument/2006/bibliography" SelectedStyle="\APASixthEditionOfficeOnline.xsl" StyleName="APA" Version="6"/>
+<file path=customXml/itemProps1.xml><?xml version="1.0" encoding="utf-8"?>
+<ds:datastoreItem xmlns:ds="http://schemas.openxmlformats.org/officeDocument/2006/customXml" ds:itemID="{116BED05-7EF7-4253-876E-D76838FA9C9C}">
+  <ds:schemaRefs>
+    <ds:schemaRef ds:uri="http://schemas.openxmlformats.org/officeDocument/2006/bibliography"/>
+  </ds:schemaRefs>
+</ds:datastoreItem>
 </file>
 
-<file path=customXml/itemProps1.xml><?xml version="1.0" encoding="utf-8"?>
+<file path=customXml/itemProps2.xml><?xml version="1.0" encoding="utf-8"?>
 <ds:datastoreItem xmlns:ds="http://schemas.openxmlformats.org/officeDocument/2006/customXml" ds:itemID="{11111111-1234-1234-1234-123412341234}">
   <ds:schemaRefs>
     <ds:schemaRef ds:uri="http://customooxmlschemas.google.com/"/>
     <ds:schemaRef ds:uri="http://schemas.openxmlformats.org/officeDocument/2006/relationships"/>
   </ds:schemaRefs>
 </ds:datastoreItem>
-</file>
-
-<file path=customXml/itemProps2.xml><?xml version="1.0" encoding="utf-8"?>
-<ds:datastoreItem xmlns:ds="http://schemas.openxmlformats.org/officeDocument/2006/customXml" ds:itemID="{116BED05-7EF7-4253-876E-D76838FA9C9C}">
-  <ds:schemaRefs>
-    <ds:schemaRef ds:uri="http://schemas.openxmlformats.org/officeDocument/2006/bibliography"/>
-  </ds:schemaRefs>
-</ds:datastoreItem>
 </file>
</xml_diff>